<commit_message>
Converge, versione con errore su gamma
</commit_message>
<xml_diff>
--- a/Process.docx
+++ b/Process.docx
@@ -4,7 +4,7 @@
   <w:body>
     <w:p>
       <w:pPr>
-        <w:pStyle w:val="ListParagraph"/>
+        <w:pStyle w:val="Paragrafoelenco"/>
         <w:numPr>
           <w:ilvl w:val="0"/>
           <w:numId w:val="1"/>
@@ -26,7 +26,7 @@
     </w:p>
     <w:p>
       <w:pPr>
-        <w:pStyle w:val="ListParagraph"/>
+        <w:pStyle w:val="Paragrafoelenco"/>
         <w:numPr>
           <w:ilvl w:val="1"/>
           <w:numId w:val="1"/>
@@ -51,7 +51,7 @@
     </w:p>
     <w:p>
       <w:pPr>
-        <w:pStyle w:val="ListParagraph"/>
+        <w:pStyle w:val="Paragrafoelenco"/>
         <w:numPr>
           <w:ilvl w:val="2"/>
           <w:numId w:val="1"/>
@@ -69,7 +69,7 @@
     </w:p>
     <w:p>
       <w:pPr>
-        <w:pStyle w:val="ListParagraph"/>
+        <w:pStyle w:val="Paragrafoelenco"/>
         <w:numPr>
           <w:ilvl w:val="2"/>
           <w:numId w:val="1"/>
@@ -87,7 +87,7 @@
     </w:p>
     <w:p>
       <w:pPr>
-        <w:pStyle w:val="ListParagraph"/>
+        <w:pStyle w:val="Paragrafoelenco"/>
         <w:numPr>
           <w:ilvl w:val="2"/>
           <w:numId w:val="1"/>
@@ -112,7 +112,7 @@
       <w:commentRangeEnd w:id="1"/>
       <w:r>
         <w:rPr>
-          <w:rStyle w:val="CommentReference"/>
+          <w:rStyle w:val="Rimandocommento"/>
         </w:rPr>
         <w:commentReference w:id="1"/>
       </w:r>
@@ -125,7 +125,7 @@
     </w:p>
     <w:p>
       <w:pPr>
-        <w:pStyle w:val="ListParagraph"/>
+        <w:pStyle w:val="Paragrafoelenco"/>
         <w:numPr>
           <w:ilvl w:val="1"/>
           <w:numId w:val="1"/>
@@ -144,33 +144,201 @@
         <w:rPr>
           <w:lang w:val="it-IT"/>
         </w:rPr>
-        <w:t>u_opt_201905</w:t>
+        <w:t>u_opt_20190528</w:t>
+      </w:r>
+      <w:r>
+        <w:rPr>
+          <w:lang w:val="it-IT"/>
+        </w:rPr>
+        <w:t>”</w:t>
+      </w:r>
+      <w:commentRangeEnd w:id="0"/>
+      <w:r>
+        <w:rPr>
+          <w:rStyle w:val="Rimandocommento"/>
+        </w:rPr>
+        <w:commentReference w:id="0"/>
+      </w:r>
+    </w:p>
+    <w:p>
+      <w:pPr>
+        <w:pStyle w:val="Paragrafoelenco"/>
+        <w:numPr>
+          <w:ilvl w:val="0"/>
+          <w:numId w:val="1"/>
+        </w:numPr>
+        <w:rPr>
+          <w:b/>
+          <w:bCs/>
+          <w:lang w:val="it-IT"/>
+        </w:rPr>
+      </w:pPr>
+      <w:r>
+        <w:rPr>
+          <w:b/>
+          <w:bCs/>
+          <w:lang w:val="it-IT"/>
+        </w:rPr>
+        <w:t>STEP 2:</w:t>
+      </w:r>
+    </w:p>
+    <w:p>
+      <w:pPr>
+        <w:pStyle w:val="Paragrafoelenco"/>
+        <w:numPr>
+          <w:ilvl w:val="1"/>
+          <w:numId w:val="1"/>
+        </w:numPr>
+        <w:rPr>
+          <w:lang w:val="it-IT"/>
+        </w:rPr>
+      </w:pPr>
+      <w:r>
+        <w:rPr>
+          <w:lang w:val="it-IT"/>
+        </w:rPr>
+        <w:t>Edo lancia la simulazione</w:t>
+      </w:r>
+      <w:r>
+        <w:rPr>
+          <w:lang w:val="it-IT"/>
+        </w:rPr>
+        <w:t xml:space="preserve"> utilizzando:</w:t>
       </w:r>
       <w:bookmarkStart w:id="2" w:name="_GoBack"/>
       <w:bookmarkEnd w:id="2"/>
-      <w:r>
-        <w:rPr>
-          <w:lang w:val="it-IT"/>
-        </w:rPr>
-        <w:t>28</w:t>
-      </w:r>
-      <w:r>
-        <w:rPr>
-          <w:lang w:val="it-IT"/>
-        </w:rPr>
-        <w:t>”</w:t>
-      </w:r>
-      <w:commentRangeEnd w:id="0"/>
-      <w:r>
-        <w:rPr>
-          <w:rStyle w:val="CommentReference"/>
-        </w:rPr>
-        <w:commentReference w:id="0"/>
-      </w:r>
-    </w:p>
-    <w:p>
-      <w:pPr>
-        <w:pStyle w:val="ListParagraph"/>
+    </w:p>
+    <w:p>
+      <w:pPr>
+        <w:pStyle w:val="Paragrafoelenco"/>
+        <w:numPr>
+          <w:ilvl w:val="2"/>
+          <w:numId w:val="1"/>
+        </w:numPr>
+        <w:rPr>
+          <w:lang w:val="it-IT"/>
+        </w:rPr>
+      </w:pPr>
+      <w:r>
+        <w:rPr>
+          <w:lang w:val="it-IT"/>
+        </w:rPr>
+        <w:t>Algoritmo unconstrained</w:t>
+      </w:r>
+    </w:p>
+    <w:p>
+      <w:pPr>
+        <w:pStyle w:val="Paragrafoelenco"/>
+        <w:numPr>
+          <w:ilvl w:val="2"/>
+          <w:numId w:val="1"/>
+        </w:numPr>
+        <w:rPr>
+          <w:lang w:val="it-IT"/>
+        </w:rPr>
+      </w:pPr>
+      <w:r>
+        <w:rPr>
+          <w:lang w:val="it-IT"/>
+        </w:rPr>
+        <w:t>Simulazione con cruise control</w:t>
+      </w:r>
+    </w:p>
+    <w:p>
+      <w:pPr>
+        <w:pStyle w:val="Paragrafoelenco"/>
+        <w:numPr>
+          <w:ilvl w:val="2"/>
+          <w:numId w:val="1"/>
+        </w:numPr>
+        <w:rPr>
+          <w:lang w:val="it-IT"/>
+        </w:rPr>
+      </w:pPr>
+      <w:r>
+        <w:rPr>
+          <w:lang w:val="it-IT"/>
+        </w:rPr>
+        <w:t>X_0 = u_opt_20190528</w:t>
+      </w:r>
+      <w:r>
+        <w:rPr>
+          <w:lang w:val="it-IT"/>
+        </w:rPr>
+        <w:t>, da 62 in poi 0.5/15</w:t>
+      </w:r>
+    </w:p>
+    <w:p>
+      <w:pPr>
+        <w:pStyle w:val="Paragrafoelenco"/>
+        <w:numPr>
+          <w:ilvl w:val="2"/>
+          <w:numId w:val="1"/>
+        </w:numPr>
+        <w:rPr>
+          <w:lang w:val="it-IT"/>
+        </w:rPr>
+      </w:pPr>
+      <w:r>
+        <w:rPr>
+          <w:lang w:val="it-IT"/>
+        </w:rPr>
+        <w:t xml:space="preserve">Cost </w:t>
+      </w:r>
+      <w:commentRangeStart w:id="3"/>
+      <w:r>
+        <w:rPr>
+          <w:lang w:val="it-IT"/>
+        </w:rPr>
+        <w:t>function</w:t>
+      </w:r>
+      <w:commentRangeEnd w:id="3"/>
+      <w:r>
+        <w:rPr>
+          <w:rStyle w:val="Rimandocommento"/>
+        </w:rPr>
+        <w:commentReference w:id="3"/>
+      </w:r>
+      <w:r>
+        <w:rPr>
+          <w:lang w:val="it-IT"/>
+        </w:rPr>
+        <w:t xml:space="preserve">: </w:t>
+      </w:r>
+    </w:p>
+    <w:p>
+      <w:pPr>
+        <w:pStyle w:val="Paragrafoelenco"/>
+        <w:numPr>
+          <w:ilvl w:val="1"/>
+          <w:numId w:val="1"/>
+        </w:numPr>
+        <w:rPr>
+          <w:lang w:val="it-IT"/>
+        </w:rPr>
+      </w:pPr>
+      <w:r>
+        <w:rPr>
+          <w:lang w:val="it-IT"/>
+        </w:rPr>
+        <w:t>Otteniamo “</w:t>
+      </w:r>
+      <w:r>
+        <w:rPr>
+          <w:lang w:val="it-IT"/>
+        </w:rPr>
+        <w:t>310819_uopt</w:t>
+      </w:r>
+      <w:r>
+        <w:rPr>
+          <w:lang w:val="it-IT"/>
+        </w:rPr>
+        <w:t>.mat”</w:t>
+      </w:r>
+    </w:p>
+    <w:p>
+      <w:pPr>
+        <w:pStyle w:val="Paragrafoelenco"/>
         <w:numPr>
           <w:ilvl w:val="0"/>
           <w:numId w:val="1"/>
@@ -187,202 +355,28 @@
           <w:bCs/>
           <w:lang w:val="it-IT"/>
         </w:rPr>
-        <w:t>STEP 2:</w:t>
-      </w:r>
-    </w:p>
-    <w:p>
-      <w:pPr>
-        <w:pStyle w:val="ListParagraph"/>
-        <w:numPr>
-          <w:ilvl w:val="1"/>
-          <w:numId w:val="1"/>
-        </w:numPr>
-        <w:rPr>
-          <w:lang w:val="it-IT"/>
-        </w:rPr>
-      </w:pPr>
-      <w:r>
-        <w:rPr>
-          <w:lang w:val="it-IT"/>
-        </w:rPr>
-        <w:t>Edo lancia la simulazione</w:t>
-      </w:r>
-      <w:r>
-        <w:rPr>
-          <w:lang w:val="it-IT"/>
-        </w:rPr>
-        <w:t xml:space="preserve"> utilizzando:</w:t>
-      </w:r>
-    </w:p>
-    <w:p>
-      <w:pPr>
-        <w:pStyle w:val="ListParagraph"/>
-        <w:numPr>
-          <w:ilvl w:val="2"/>
-          <w:numId w:val="1"/>
-        </w:numPr>
-        <w:rPr>
-          <w:lang w:val="it-IT"/>
-        </w:rPr>
-      </w:pPr>
-      <w:r>
-        <w:rPr>
-          <w:lang w:val="it-IT"/>
-        </w:rPr>
-        <w:t>Algoritmo unconstrained</w:t>
-      </w:r>
-    </w:p>
-    <w:p>
-      <w:pPr>
-        <w:pStyle w:val="ListParagraph"/>
-        <w:numPr>
-          <w:ilvl w:val="2"/>
-          <w:numId w:val="1"/>
-        </w:numPr>
-        <w:rPr>
-          <w:lang w:val="it-IT"/>
-        </w:rPr>
-      </w:pPr>
-      <w:r>
-        <w:rPr>
-          <w:lang w:val="it-IT"/>
-        </w:rPr>
-        <w:t>Simulazione con cruise control</w:t>
-      </w:r>
-    </w:p>
-    <w:p>
-      <w:pPr>
-        <w:pStyle w:val="ListParagraph"/>
-        <w:numPr>
-          <w:ilvl w:val="2"/>
-          <w:numId w:val="1"/>
-        </w:numPr>
-        <w:rPr>
-          <w:lang w:val="it-IT"/>
-        </w:rPr>
-      </w:pPr>
-      <w:r>
-        <w:rPr>
-          <w:lang w:val="it-IT"/>
-        </w:rPr>
-        <w:t>X_0 = u_opt_20190528</w:t>
-      </w:r>
-      <w:r>
-        <w:rPr>
-          <w:lang w:val="it-IT"/>
-        </w:rPr>
-        <w:t>, da 62 in poi 0.5/15</w:t>
-      </w:r>
-    </w:p>
-    <w:p>
-      <w:pPr>
-        <w:pStyle w:val="ListParagraph"/>
-        <w:numPr>
-          <w:ilvl w:val="2"/>
-          <w:numId w:val="1"/>
-        </w:numPr>
-        <w:rPr>
-          <w:lang w:val="it-IT"/>
-        </w:rPr>
-      </w:pPr>
-      <w:r>
-        <w:rPr>
-          <w:lang w:val="it-IT"/>
-        </w:rPr>
-        <w:t xml:space="preserve">Cost </w:t>
-      </w:r>
-      <w:commentRangeStart w:id="3"/>
-      <w:r>
-        <w:rPr>
-          <w:lang w:val="it-IT"/>
-        </w:rPr>
-        <w:t>function</w:t>
-      </w:r>
-      <w:commentRangeEnd w:id="3"/>
-      <w:r>
-        <w:rPr>
-          <w:rStyle w:val="CommentReference"/>
-        </w:rPr>
-        <w:commentReference w:id="3"/>
-      </w:r>
-      <w:r>
-        <w:rPr>
-          <w:lang w:val="it-IT"/>
-        </w:rPr>
-        <w:t xml:space="preserve">: </w:t>
-      </w:r>
-    </w:p>
-    <w:p>
-      <w:pPr>
-        <w:pStyle w:val="ListParagraph"/>
-        <w:numPr>
-          <w:ilvl w:val="1"/>
-          <w:numId w:val="1"/>
-        </w:numPr>
-        <w:rPr>
-          <w:lang w:val="it-IT"/>
-        </w:rPr>
-      </w:pPr>
-      <w:r>
-        <w:rPr>
-          <w:lang w:val="it-IT"/>
-        </w:rPr>
-        <w:t>Otteniamo “</w:t>
-      </w:r>
-      <w:r>
-        <w:rPr>
-          <w:lang w:val="it-IT"/>
-        </w:rPr>
-        <w:t>310819_uopt</w:t>
-      </w:r>
-      <w:r>
-        <w:rPr>
-          <w:lang w:val="it-IT"/>
-        </w:rPr>
-        <w:t>.mat”</w:t>
-      </w:r>
-    </w:p>
-    <w:p>
-      <w:pPr>
-        <w:pStyle w:val="ListParagraph"/>
-        <w:numPr>
-          <w:ilvl w:val="0"/>
-          <w:numId w:val="1"/>
-        </w:numPr>
+        <w:t xml:space="preserve">STEP </w:t>
+      </w:r>
+      <w:r>
         <w:rPr>
           <w:b/>
           <w:bCs/>
           <w:lang w:val="it-IT"/>
         </w:rPr>
-      </w:pPr>
+        <w:t>3</w:t>
+      </w:r>
       <w:r>
         <w:rPr>
           <w:b/>
           <w:bCs/>
           <w:lang w:val="it-IT"/>
         </w:rPr>
-        <w:t xml:space="preserve">STEP </w:t>
-      </w:r>
-      <w:r>
-        <w:rPr>
-          <w:b/>
-          <w:bCs/>
-          <w:lang w:val="it-IT"/>
-        </w:rPr>
-        <w:t>3</w:t>
-      </w:r>
-      <w:r>
-        <w:rPr>
-          <w:b/>
-          <w:bCs/>
-          <w:lang w:val="it-IT"/>
-        </w:rPr>
         <w:t>:</w:t>
       </w:r>
     </w:p>
     <w:p>
       <w:pPr>
-        <w:pStyle w:val="ListParagraph"/>
+        <w:pStyle w:val="Paragrafoelenco"/>
         <w:numPr>
           <w:ilvl w:val="1"/>
           <w:numId w:val="1"/>
@@ -400,7 +394,7 @@
     </w:p>
     <w:p>
       <w:pPr>
-        <w:pStyle w:val="ListParagraph"/>
+        <w:pStyle w:val="Paragrafoelenco"/>
         <w:numPr>
           <w:ilvl w:val="2"/>
           <w:numId w:val="1"/>
@@ -418,7 +412,7 @@
     </w:p>
     <w:p>
       <w:pPr>
-        <w:pStyle w:val="ListParagraph"/>
+        <w:pStyle w:val="Paragrafoelenco"/>
         <w:numPr>
           <w:ilvl w:val="2"/>
           <w:numId w:val="1"/>
@@ -436,7 +430,7 @@
     </w:p>
     <w:p>
       <w:pPr>
-        <w:pStyle w:val="ListParagraph"/>
+        <w:pStyle w:val="Paragrafoelenco"/>
         <w:numPr>
           <w:ilvl w:val="2"/>
           <w:numId w:val="1"/>
@@ -466,7 +460,7 @@
     </w:p>
     <w:p>
       <w:pPr>
-        <w:pStyle w:val="ListParagraph"/>
+        <w:pStyle w:val="Paragrafoelenco"/>
         <w:numPr>
           <w:ilvl w:val="2"/>
           <w:numId w:val="1"/>
@@ -486,7 +480,7 @@
     </w:p>
     <w:p>
       <w:pPr>
-        <w:pStyle w:val="ListParagraph"/>
+        <w:pStyle w:val="Paragrafoelenco"/>
         <w:numPr>
           <w:ilvl w:val="2"/>
           <w:numId w:val="1"/>
@@ -504,7 +498,7 @@
     </w:p>
     <w:p>
       <w:pPr>
-        <w:pStyle w:val="ListParagraph"/>
+        <w:pStyle w:val="Paragrafoelenco"/>
         <w:numPr>
           <w:ilvl w:val="3"/>
           <w:numId w:val="1"/>
@@ -522,7 +516,7 @@
     </w:p>
     <w:p>
       <w:pPr>
-        <w:pStyle w:val="ListParagraph"/>
+        <w:pStyle w:val="Paragrafoelenco"/>
         <w:numPr>
           <w:ilvl w:val="3"/>
           <w:numId w:val="1"/>
@@ -540,7 +534,7 @@
     </w:p>
     <w:p>
       <w:pPr>
-        <w:pStyle w:val="ListParagraph"/>
+        <w:pStyle w:val="Paragrafoelenco"/>
         <w:numPr>
           <w:ilvl w:val="3"/>
           <w:numId w:val="1"/>
@@ -558,7 +552,7 @@
     </w:p>
     <w:p>
       <w:pPr>
-        <w:pStyle w:val="ListParagraph"/>
+        <w:pStyle w:val="Paragrafoelenco"/>
         <w:numPr>
           <w:ilvl w:val="3"/>
           <w:numId w:val="1"/>
@@ -576,7 +570,7 @@
     </w:p>
     <w:p>
       <w:pPr>
-        <w:pStyle w:val="ListParagraph"/>
+        <w:pStyle w:val="Paragrafoelenco"/>
         <w:numPr>
           <w:ilvl w:val="2"/>
           <w:numId w:val="1"/>
@@ -594,7 +588,7 @@
     </w:p>
     <w:p>
       <w:pPr>
-        <w:pStyle w:val="ListParagraph"/>
+        <w:pStyle w:val="Paragrafoelenco"/>
         <w:numPr>
           <w:ilvl w:val="1"/>
           <w:numId w:val="1"/>
@@ -624,7 +618,7 @@
     </w:p>
     <w:p>
       <w:pPr>
-        <w:pStyle w:val="ListParagraph"/>
+        <w:pStyle w:val="Paragrafoelenco"/>
         <w:ind w:firstLine="720"/>
         <w:rPr>
           <w:lang w:val="it-IT"/>
@@ -642,7 +636,7 @@
     </w:p>
     <w:p>
       <w:pPr>
-        <w:pStyle w:val="ListParagraph"/>
+        <w:pStyle w:val="Paragrafoelenco"/>
         <w:numPr>
           <w:ilvl w:val="0"/>
           <w:numId w:val="1"/>
@@ -672,7 +666,7 @@
     </w:p>
     <w:p>
       <w:pPr>
-        <w:pStyle w:val="ListParagraph"/>
+        <w:pStyle w:val="Paragrafoelenco"/>
         <w:numPr>
           <w:ilvl w:val="1"/>
           <w:numId w:val="1"/>
@@ -690,7 +684,7 @@
     </w:p>
     <w:p>
       <w:pPr>
-        <w:pStyle w:val="ListParagraph"/>
+        <w:pStyle w:val="Paragrafoelenco"/>
         <w:numPr>
           <w:ilvl w:val="2"/>
           <w:numId w:val="1"/>
@@ -708,7 +702,7 @@
     </w:p>
     <w:p>
       <w:pPr>
-        <w:pStyle w:val="ListParagraph"/>
+        <w:pStyle w:val="Paragrafoelenco"/>
         <w:numPr>
           <w:ilvl w:val="2"/>
           <w:numId w:val="1"/>
@@ -726,7 +720,7 @@
     </w:p>
     <w:p>
       <w:pPr>
-        <w:pStyle w:val="ListParagraph"/>
+        <w:pStyle w:val="Paragrafoelenco"/>
         <w:numPr>
           <w:ilvl w:val="2"/>
           <w:numId w:val="1"/>
@@ -756,7 +750,7 @@
     </w:p>
     <w:p>
       <w:pPr>
-        <w:pStyle w:val="ListParagraph"/>
+        <w:pStyle w:val="Paragrafoelenco"/>
         <w:numPr>
           <w:ilvl w:val="2"/>
           <w:numId w:val="1"/>
@@ -776,7 +770,7 @@
     </w:p>
     <w:p>
       <w:pPr>
-        <w:pStyle w:val="ListParagraph"/>
+        <w:pStyle w:val="Paragrafoelenco"/>
         <w:numPr>
           <w:ilvl w:val="2"/>
           <w:numId w:val="1"/>
@@ -794,7 +788,7 @@
     </w:p>
     <w:p>
       <w:pPr>
-        <w:pStyle w:val="ListParagraph"/>
+        <w:pStyle w:val="Paragrafoelenco"/>
         <w:numPr>
           <w:ilvl w:val="3"/>
           <w:numId w:val="1"/>
@@ -812,7 +806,7 @@
     </w:p>
     <w:p>
       <w:pPr>
-        <w:pStyle w:val="ListParagraph"/>
+        <w:pStyle w:val="Paragrafoelenco"/>
         <w:numPr>
           <w:ilvl w:val="3"/>
           <w:numId w:val="1"/>
@@ -830,7 +824,7 @@
     </w:p>
     <w:p>
       <w:pPr>
-        <w:pStyle w:val="ListParagraph"/>
+        <w:pStyle w:val="Paragrafoelenco"/>
         <w:numPr>
           <w:ilvl w:val="3"/>
           <w:numId w:val="1"/>
@@ -848,7 +842,7 @@
     </w:p>
     <w:p>
       <w:pPr>
-        <w:pStyle w:val="ListParagraph"/>
+        <w:pStyle w:val="Paragrafoelenco"/>
         <w:numPr>
           <w:ilvl w:val="3"/>
           <w:numId w:val="1"/>
@@ -866,7 +860,7 @@
     </w:p>
     <w:p>
       <w:pPr>
-        <w:pStyle w:val="ListParagraph"/>
+        <w:pStyle w:val="Paragrafoelenco"/>
         <w:numPr>
           <w:ilvl w:val="2"/>
           <w:numId w:val="1"/>
@@ -884,10 +878,113 @@
     </w:p>
     <w:p>
       <w:pPr>
-        <w:pStyle w:val="ListParagraph"/>
-        <w:numPr>
-          <w:ilvl w:val="1"/>
-          <w:numId w:val="1"/>
+        <w:rPr>
+          <w:lang w:val="it-IT"/>
+        </w:rPr>
+      </w:pPr>
+      <w:r>
+        <w:rPr>
+          <w:lang w:val="it-IT"/>
+        </w:rPr>
+        <w:t>Incontro prof:</w:t>
+      </w:r>
+    </w:p>
+    <w:p>
+      <w:pPr>
+        <w:pStyle w:val="Paragrafoelenco"/>
+        <w:numPr>
+          <w:ilvl w:val="0"/>
+          <w:numId w:val="2"/>
+        </w:numPr>
+        <w:rPr>
+          <w:lang w:val="it-IT"/>
+        </w:rPr>
+      </w:pPr>
+      <w:r>
+        <w:rPr>
+          <w:lang w:val="it-IT"/>
+        </w:rPr>
+        <w:t>Provare ad aumentare il tempo (26 secondi)</w:t>
+      </w:r>
+    </w:p>
+    <w:p>
+      <w:pPr>
+        <w:pStyle w:val="Paragrafoelenco"/>
+        <w:numPr>
+          <w:ilvl w:val="0"/>
+          <w:numId w:val="2"/>
+        </w:numPr>
+        <w:rPr>
+          <w:lang w:val="it-IT"/>
+        </w:rPr>
+      </w:pPr>
+      <w:r>
+        <w:rPr>
+          <w:lang w:val="it-IT"/>
+        </w:rPr>
+        <w:t>Provare a minimizzare solo gamma</w:t>
+      </w:r>
+    </w:p>
+    <w:p>
+      <w:pPr>
+        <w:pStyle w:val="Paragrafoelenco"/>
+        <w:numPr>
+          <w:ilvl w:val="0"/>
+          <w:numId w:val="2"/>
+        </w:numPr>
+        <w:rPr>
+          <w:lang w:val="it-IT"/>
+        </w:rPr>
+      </w:pPr>
+      <w:r>
+        <w:rPr>
+          <w:lang w:val="it-IT"/>
+        </w:rPr>
+        <w:t>Scrivere il report</w:t>
+      </w:r>
+    </w:p>
+    <w:p>
+      <w:pPr>
+        <w:pStyle w:val="Paragrafoelenco"/>
+        <w:numPr>
+          <w:ilvl w:val="0"/>
+          <w:numId w:val="2"/>
+        </w:numPr>
+        <w:rPr>
+          <w:lang w:val="it-IT"/>
+        </w:rPr>
+      </w:pPr>
+      <w:r>
+        <w:rPr>
+          <w:lang w:val="it-IT"/>
+        </w:rPr>
+        <w:t>Scrivere la presentazione</w:t>
+      </w:r>
+    </w:p>
+    <w:p>
+      <w:pPr>
+        <w:pStyle w:val="Paragrafoelenco"/>
+        <w:numPr>
+          <w:ilvl w:val="0"/>
+          <w:numId w:val="2"/>
+        </w:numPr>
+        <w:rPr>
+          <w:lang w:val="it-IT"/>
+        </w:rPr>
+      </w:pPr>
+      <w:r>
+        <w:rPr>
+          <w:lang w:val="it-IT"/>
+        </w:rPr>
+        <w:t>Considerazioni ammissibilità della soluzione</w:t>
+      </w:r>
+    </w:p>
+    <w:p>
+      <w:pPr>
+        <w:pStyle w:val="Paragrafoelenco"/>
+        <w:numPr>
+          <w:ilvl w:val="0"/>
+          <w:numId w:val="2"/>
         </w:numPr>
         <w:rPr>
           <w:lang w:val="it-IT"/>
@@ -910,14 +1007,14 @@
   <w:comment w:id="1" w:author="Stefano Di Zenobio" w:date="2019-09-03T19:17:00Z" w:initials="SDZ">
     <w:p>
       <w:pPr>
-        <w:pStyle w:val="CommentText"/>
-        <w:rPr>
-          <w:lang w:val="it-IT"/>
-        </w:rPr>
-      </w:pPr>
-      <w:r>
-        <w:rPr>
-          <w:rStyle w:val="CommentReference"/>
+        <w:pStyle w:val="Testocommento"/>
+        <w:rPr>
+          <w:lang w:val="it-IT"/>
+        </w:rPr>
+      </w:pPr>
+      <w:r>
+        <w:rPr>
+          <w:rStyle w:val="Rimandocommento"/>
         </w:rPr>
         <w:annotationRef/>
       </w:r>
@@ -926,14 +1023,14 @@
   <w:comment w:id="0" w:author="Stefano Di Zenobio" w:date="2019-09-03T19:18:00Z" w:initials="SDZ">
     <w:p>
       <w:pPr>
-        <w:pStyle w:val="CommentText"/>
-        <w:rPr>
-          <w:lang w:val="it-IT"/>
-        </w:rPr>
-      </w:pPr>
-      <w:r>
-        <w:rPr>
-          <w:rStyle w:val="CommentReference"/>
+        <w:pStyle w:val="Testocommento"/>
+        <w:rPr>
+          <w:lang w:val="it-IT"/>
+        </w:rPr>
+      </w:pPr>
+      <w:r>
+        <w:rPr>
+          <w:rStyle w:val="Rimandocommento"/>
         </w:rPr>
         <w:annotationRef/>
       </w:r>
@@ -942,14 +1039,14 @@
   <w:comment w:id="3" w:author="Stefano Di Zenobio" w:date="2019-09-03T19:17:00Z" w:initials="SDZ">
     <w:p>
       <w:pPr>
-        <w:pStyle w:val="CommentText"/>
-        <w:rPr>
-          <w:lang w:val="it-IT"/>
-        </w:rPr>
-      </w:pPr>
-      <w:r>
-        <w:rPr>
-          <w:rStyle w:val="CommentReference"/>
+        <w:pStyle w:val="Testocommento"/>
+        <w:rPr>
+          <w:lang w:val="it-IT"/>
+        </w:rPr>
+      </w:pPr>
+      <w:r>
+        <w:rPr>
+          <w:rStyle w:val="Rimandocommento"/>
         </w:rPr>
         <w:annotationRef/>
       </w:r>
@@ -1028,7 +1125,7 @@
 <w:hdr xmlns:wpc="http://schemas.microsoft.com/office/word/2010/wordprocessingCanvas" xmlns:cx="http://schemas.microsoft.com/office/drawing/2014/chartex" xmlns:cx1="http://schemas.microsoft.com/office/drawing/2015/9/8/chartex" xmlns:cx2="http://schemas.microsoft.com/office/drawing/2015/10/21/chartex" xmlns:cx3="http://schemas.microsoft.com/office/drawing/2016/5/9/chartex" xmlns:cx4="http://schemas.microsoft.com/office/drawing/2016/5/10/chartex" xmlns:cx5="http://schemas.microsoft.com/office/drawing/2016/5/11/chartex" xmlns:cx6="http://schemas.microsoft.com/office/drawing/2016/5/12/chartex" xmlns:cx7="http://schemas.microsoft.com/office/drawing/2016/5/13/chartex" xmlns:cx8="http://schemas.microsoft.com/office/drawing/2016/5/14/chartex" xmlns:mc="http://schemas.openxmlformats.org/markup-compatibility/2006" xmlns:aink="http://schemas.microsoft.com/office/drawing/2016/ink" xmlns:am3d="http://schemas.microsoft.com/office/drawing/2017/model3d" xmlns:o="urn:schemas-microsoft-com:office:office" xmlns:r="http://schemas.openxmlformats.org/officeDocument/2006/relationships" xmlns:m="http://schemas.openxmlformats.org/officeDocument/2006/math" xmlns:v="urn:schemas-microsoft-com:vml" xmlns:wp14="http://schemas.microsoft.com/office/word/2010/wordprocessingDrawing" xmlns:wp="http://schemas.openxmlformats.org/drawingml/2006/wordprocessingDrawing" xmlns:w10="urn:schemas-microsoft-com:office:word" xmlns:w="http://schemas.openxmlformats.org/wordprocessingml/2006/main" xmlns:w14="http://schemas.microsoft.com/office/word/2010/wordml" xmlns:w15="http://schemas.microsoft.com/office/word/2012/wordml" xmlns:w16cid="http://schemas.microsoft.com/office/word/2016/wordml/cid" xmlns:w16se="http://schemas.microsoft.com/office/word/2015/wordml/symex" xmlns:wpg="http://schemas.microsoft.com/office/word/2010/wordprocessingGroup" xmlns:wpi="http://schemas.microsoft.com/office/word/2010/wordprocessingInk" xmlns:wne="http://schemas.microsoft.com/office/word/2006/wordml" xmlns:wps="http://schemas.microsoft.com/office/word/2010/wordprocessingShape" mc:Ignorable="w14 w15 w16se w16cid wp14">
   <w:p>
     <w:pPr>
-      <w:pStyle w:val="Header"/>
+      <w:pStyle w:val="Intestazione"/>
       <w:rPr>
         <w:lang w:val="en-US"/>
       </w:rPr>
@@ -1046,6 +1143,119 @@
 <file path=word/numbering.xml><?xml version="1.0" encoding="utf-8"?>
 <w:numbering xmlns:wpc="http://schemas.microsoft.com/office/word/2010/wordprocessingCanvas" xmlns:cx="http://schemas.microsoft.com/office/drawing/2014/chartex" xmlns:cx1="http://schemas.microsoft.com/office/drawing/2015/9/8/chartex" xmlns:cx2="http://schemas.microsoft.com/office/drawing/2015/10/21/chartex" xmlns:cx3="http://schemas.microsoft.com/office/drawing/2016/5/9/chartex" xmlns:cx4="http://schemas.microsoft.com/office/drawing/2016/5/10/chartex" xmlns:cx5="http://schemas.microsoft.com/office/drawing/2016/5/11/chartex" xmlns:cx6="http://schemas.microsoft.com/office/drawing/2016/5/12/chartex" xmlns:cx7="http://schemas.microsoft.com/office/drawing/2016/5/13/chartex" xmlns:cx8="http://schemas.microsoft.com/office/drawing/2016/5/14/chartex" xmlns:mc="http://schemas.openxmlformats.org/markup-compatibility/2006" xmlns:aink="http://schemas.microsoft.com/office/drawing/2016/ink" xmlns:am3d="http://schemas.microsoft.com/office/drawing/2017/model3d" xmlns:o="urn:schemas-microsoft-com:office:office" xmlns:r="http://schemas.openxmlformats.org/officeDocument/2006/relationships" xmlns:m="http://schemas.openxmlformats.org/officeDocument/2006/math" xmlns:v="urn:schemas-microsoft-com:vml" xmlns:wp14="http://schemas.microsoft.com/office/word/2010/wordprocessingDrawing" xmlns:wp="http://schemas.openxmlformats.org/drawingml/2006/wordprocessingDrawing" xmlns:w10="urn:schemas-microsoft-com:office:word" xmlns:w="http://schemas.openxmlformats.org/wordprocessingml/2006/main" xmlns:w14="http://schemas.microsoft.com/office/word/2010/wordml" xmlns:w15="http://schemas.microsoft.com/office/word/2012/wordml" xmlns:w16cid="http://schemas.microsoft.com/office/word/2016/wordml/cid" xmlns:w16se="http://schemas.microsoft.com/office/word/2015/wordml/symex" xmlns:wpg="http://schemas.microsoft.com/office/word/2010/wordprocessingGroup" xmlns:wpi="http://schemas.microsoft.com/office/word/2010/wordprocessingInk" xmlns:wne="http://schemas.microsoft.com/office/word/2006/wordml" xmlns:wps="http://schemas.microsoft.com/office/word/2010/wordprocessingShape" mc:Ignorable="w14 w15 w16se w16cid wp14">
   <w:abstractNum w:abstractNumId="0" w15:restartNumberingAfterBreak="0">
+    <w:nsid w:val="089319CE"/>
+    <w:multiLevelType w:val="hybridMultilevel"/>
+    <w:tmpl w:val="4C9ECDEE"/>
+    <w:lvl w:ilvl="0" w:tplc="08090001">
+      <w:start w:val="1"/>
+      <w:numFmt w:val="bullet"/>
+      <w:lvlText w:val=""/>
+      <w:lvlJc w:val="left"/>
+      <w:pPr>
+        <w:ind w:left="720" w:hanging="360"/>
+      </w:pPr>
+      <w:rPr>
+        <w:rFonts w:ascii="Symbol" w:hAnsi="Symbol" w:hint="default"/>
+      </w:rPr>
+    </w:lvl>
+    <w:lvl w:ilvl="1" w:tplc="08090003" w:tentative="1">
+      <w:start w:val="1"/>
+      <w:numFmt w:val="bullet"/>
+      <w:lvlText w:val="o"/>
+      <w:lvlJc w:val="left"/>
+      <w:pPr>
+        <w:ind w:left="1440" w:hanging="360"/>
+      </w:pPr>
+      <w:rPr>
+        <w:rFonts w:ascii="Courier New" w:hAnsi="Courier New" w:cs="Courier New" w:hint="default"/>
+      </w:rPr>
+    </w:lvl>
+    <w:lvl w:ilvl="2" w:tplc="08090005" w:tentative="1">
+      <w:start w:val="1"/>
+      <w:numFmt w:val="bullet"/>
+      <w:lvlText w:val=""/>
+      <w:lvlJc w:val="left"/>
+      <w:pPr>
+        <w:ind w:left="2160" w:hanging="360"/>
+      </w:pPr>
+      <w:rPr>
+        <w:rFonts w:ascii="Wingdings" w:hAnsi="Wingdings" w:hint="default"/>
+      </w:rPr>
+    </w:lvl>
+    <w:lvl w:ilvl="3" w:tplc="08090001" w:tentative="1">
+      <w:start w:val="1"/>
+      <w:numFmt w:val="bullet"/>
+      <w:lvlText w:val=""/>
+      <w:lvlJc w:val="left"/>
+      <w:pPr>
+        <w:ind w:left="2880" w:hanging="360"/>
+      </w:pPr>
+      <w:rPr>
+        <w:rFonts w:ascii="Symbol" w:hAnsi="Symbol" w:hint="default"/>
+      </w:rPr>
+    </w:lvl>
+    <w:lvl w:ilvl="4" w:tplc="08090003" w:tentative="1">
+      <w:start w:val="1"/>
+      <w:numFmt w:val="bullet"/>
+      <w:lvlText w:val="o"/>
+      <w:lvlJc w:val="left"/>
+      <w:pPr>
+        <w:ind w:left="3600" w:hanging="360"/>
+      </w:pPr>
+      <w:rPr>
+        <w:rFonts w:ascii="Courier New" w:hAnsi="Courier New" w:cs="Courier New" w:hint="default"/>
+      </w:rPr>
+    </w:lvl>
+    <w:lvl w:ilvl="5" w:tplc="08090005" w:tentative="1">
+      <w:start w:val="1"/>
+      <w:numFmt w:val="bullet"/>
+      <w:lvlText w:val=""/>
+      <w:lvlJc w:val="left"/>
+      <w:pPr>
+        <w:ind w:left="4320" w:hanging="360"/>
+      </w:pPr>
+      <w:rPr>
+        <w:rFonts w:ascii="Wingdings" w:hAnsi="Wingdings" w:hint="default"/>
+      </w:rPr>
+    </w:lvl>
+    <w:lvl w:ilvl="6" w:tplc="08090001" w:tentative="1">
+      <w:start w:val="1"/>
+      <w:numFmt w:val="bullet"/>
+      <w:lvlText w:val=""/>
+      <w:lvlJc w:val="left"/>
+      <w:pPr>
+        <w:ind w:left="5040" w:hanging="360"/>
+      </w:pPr>
+      <w:rPr>
+        <w:rFonts w:ascii="Symbol" w:hAnsi="Symbol" w:hint="default"/>
+      </w:rPr>
+    </w:lvl>
+    <w:lvl w:ilvl="7" w:tplc="08090003" w:tentative="1">
+      <w:start w:val="1"/>
+      <w:numFmt w:val="bullet"/>
+      <w:lvlText w:val="o"/>
+      <w:lvlJc w:val="left"/>
+      <w:pPr>
+        <w:ind w:left="5760" w:hanging="360"/>
+      </w:pPr>
+      <w:rPr>
+        <w:rFonts w:ascii="Courier New" w:hAnsi="Courier New" w:cs="Courier New" w:hint="default"/>
+      </w:rPr>
+    </w:lvl>
+    <w:lvl w:ilvl="8" w:tplc="08090005" w:tentative="1">
+      <w:start w:val="1"/>
+      <w:numFmt w:val="bullet"/>
+      <w:lvlText w:val=""/>
+      <w:lvlJc w:val="left"/>
+      <w:pPr>
+        <w:ind w:left="6480" w:hanging="360"/>
+      </w:pPr>
+      <w:rPr>
+        <w:rFonts w:ascii="Wingdings" w:hAnsi="Wingdings" w:hint="default"/>
+      </w:rPr>
+    </w:lvl>
+  </w:abstractNum>
+  <w:abstractNum w:abstractNumId="1" w15:restartNumberingAfterBreak="0">
     <w:nsid w:val="24F15ECF"/>
     <w:multiLevelType w:val="hybridMultilevel"/>
     <w:tmpl w:val="2C62F51A"/>
@@ -1136,6 +1346,9 @@
     </w:lvl>
   </w:abstractNum>
   <w:num w:numId="1">
+    <w:abstractNumId w:val="1"/>
+  </w:num>
+  <w:num w:numId="2">
     <w:abstractNumId w:val="0"/>
   </w:num>
 </w:numbering>
@@ -1545,17 +1758,17 @@
     <w:lsdException w:name="Smart Link" w:semiHidden="1" w:unhideWhenUsed="1"/>
     <w:lsdException w:name="Smart Link Error" w:semiHidden="1" w:unhideWhenUsed="1"/>
   </w:latentStyles>
-  <w:style w:type="paragraph" w:default="1" w:styleId="Normal">
+  <w:style w:type="paragraph" w:default="1" w:styleId="Normale">
     <w:name w:val="Normal"/>
     <w:qFormat/>
   </w:style>
-  <w:style w:type="character" w:default="1" w:styleId="DefaultParagraphFont">
+  <w:style w:type="character" w:default="1" w:styleId="Carpredefinitoparagrafo">
     <w:name w:val="Default Paragraph Font"/>
     <w:uiPriority w:val="1"/>
     <w:semiHidden/>
     <w:unhideWhenUsed/>
   </w:style>
-  <w:style w:type="table" w:default="1" w:styleId="TableNormal">
+  <w:style w:type="table" w:default="1" w:styleId="Tabellanormale">
     <w:name w:val="Normal Table"/>
     <w:uiPriority w:val="99"/>
     <w:semiHidden/>
@@ -1570,15 +1783,15 @@
       </w:tblCellMar>
     </w:tblPr>
   </w:style>
-  <w:style w:type="numbering" w:default="1" w:styleId="NoList">
+  <w:style w:type="numbering" w:default="1" w:styleId="Nessunelenco">
     <w:name w:val="No List"/>
     <w:uiPriority w:val="99"/>
     <w:semiHidden/>
     <w:unhideWhenUsed/>
   </w:style>
-  <w:style w:type="paragraph" w:styleId="ListParagraph">
+  <w:style w:type="paragraph" w:styleId="Paragrafoelenco">
     <w:name w:val="List Paragraph"/>
-    <w:basedOn w:val="Normal"/>
+    <w:basedOn w:val="Normale"/>
     <w:uiPriority w:val="34"/>
     <w:qFormat/>
     <w:rsid w:val="00197F24"/>
@@ -1587,10 +1800,10 @@
       <w:contextualSpacing/>
     </w:pPr>
   </w:style>
-  <w:style w:type="paragraph" w:styleId="Header">
+  <w:style w:type="paragraph" w:styleId="Intestazione">
     <w:name w:val="header"/>
-    <w:basedOn w:val="Normal"/>
-    <w:link w:val="HeaderChar"/>
+    <w:basedOn w:val="Normale"/>
+    <w:link w:val="IntestazioneCarattere"/>
     <w:uiPriority w:val="99"/>
     <w:unhideWhenUsed/>
     <w:rsid w:val="00197F24"/>
@@ -1602,17 +1815,17 @@
       <w:spacing w:after="0" w:line="240" w:lineRule="auto"/>
     </w:pPr>
   </w:style>
-  <w:style w:type="character" w:customStyle="1" w:styleId="HeaderChar">
-    <w:name w:val="Header Char"/>
-    <w:basedOn w:val="DefaultParagraphFont"/>
-    <w:link w:val="Header"/>
+  <w:style w:type="character" w:customStyle="1" w:styleId="IntestazioneCarattere">
+    <w:name w:val="Intestazione Carattere"/>
+    <w:basedOn w:val="Carpredefinitoparagrafo"/>
+    <w:link w:val="Intestazione"/>
     <w:uiPriority w:val="99"/>
     <w:rsid w:val="00197F24"/>
   </w:style>
-  <w:style w:type="paragraph" w:styleId="Footer">
+  <w:style w:type="paragraph" w:styleId="Pidipagina">
     <w:name w:val="footer"/>
-    <w:basedOn w:val="Normal"/>
-    <w:link w:val="FooterChar"/>
+    <w:basedOn w:val="Normale"/>
+    <w:link w:val="PidipaginaCarattere"/>
     <w:uiPriority w:val="99"/>
     <w:unhideWhenUsed/>
     <w:rsid w:val="00197F24"/>
@@ -1624,16 +1837,16 @@
       <w:spacing w:after="0" w:line="240" w:lineRule="auto"/>
     </w:pPr>
   </w:style>
-  <w:style w:type="character" w:customStyle="1" w:styleId="FooterChar">
-    <w:name w:val="Footer Char"/>
-    <w:basedOn w:val="DefaultParagraphFont"/>
-    <w:link w:val="Footer"/>
+  <w:style w:type="character" w:customStyle="1" w:styleId="PidipaginaCarattere">
+    <w:name w:val="Piè di pagina Carattere"/>
+    <w:basedOn w:val="Carpredefinitoparagrafo"/>
+    <w:link w:val="Pidipagina"/>
     <w:uiPriority w:val="99"/>
     <w:rsid w:val="00197F24"/>
   </w:style>
-  <w:style w:type="character" w:styleId="CommentReference">
+  <w:style w:type="character" w:styleId="Rimandocommento">
     <w:name w:val="annotation reference"/>
-    <w:basedOn w:val="DefaultParagraphFont"/>
+    <w:basedOn w:val="Carpredefinitoparagrafo"/>
     <w:uiPriority w:val="99"/>
     <w:semiHidden/>
     <w:unhideWhenUsed/>
@@ -1643,10 +1856,10 @@
       <w:szCs w:val="16"/>
     </w:rPr>
   </w:style>
-  <w:style w:type="paragraph" w:styleId="CommentText">
+  <w:style w:type="paragraph" w:styleId="Testocommento">
     <w:name w:val="annotation text"/>
-    <w:basedOn w:val="Normal"/>
-    <w:link w:val="CommentTextChar"/>
+    <w:basedOn w:val="Normale"/>
+    <w:link w:val="TestocommentoCarattere"/>
     <w:uiPriority w:val="99"/>
     <w:semiHidden/>
     <w:unhideWhenUsed/>
@@ -1659,10 +1872,10 @@
       <w:szCs w:val="20"/>
     </w:rPr>
   </w:style>
-  <w:style w:type="character" w:customStyle="1" w:styleId="CommentTextChar">
-    <w:name w:val="Comment Text Char"/>
-    <w:basedOn w:val="DefaultParagraphFont"/>
-    <w:link w:val="CommentText"/>
+  <w:style w:type="character" w:customStyle="1" w:styleId="TestocommentoCarattere">
+    <w:name w:val="Testo commento Carattere"/>
+    <w:basedOn w:val="Carpredefinitoparagrafo"/>
+    <w:link w:val="Testocommento"/>
     <w:uiPriority w:val="99"/>
     <w:semiHidden/>
     <w:rsid w:val="00A87EF5"/>
@@ -1671,11 +1884,11 @@
       <w:szCs w:val="20"/>
     </w:rPr>
   </w:style>
-  <w:style w:type="paragraph" w:styleId="CommentSubject">
+  <w:style w:type="paragraph" w:styleId="Soggettocommento">
     <w:name w:val="annotation subject"/>
-    <w:basedOn w:val="CommentText"/>
-    <w:next w:val="CommentText"/>
-    <w:link w:val="CommentSubjectChar"/>
+    <w:basedOn w:val="Testocommento"/>
+    <w:next w:val="Testocommento"/>
+    <w:link w:val="SoggettocommentoCarattere"/>
     <w:uiPriority w:val="99"/>
     <w:semiHidden/>
     <w:unhideWhenUsed/>
@@ -1685,10 +1898,10 @@
       <w:bCs/>
     </w:rPr>
   </w:style>
-  <w:style w:type="character" w:customStyle="1" w:styleId="CommentSubjectChar">
-    <w:name w:val="Comment Subject Char"/>
-    <w:basedOn w:val="CommentTextChar"/>
-    <w:link w:val="CommentSubject"/>
+  <w:style w:type="character" w:customStyle="1" w:styleId="SoggettocommentoCarattere">
+    <w:name w:val="Soggetto commento Carattere"/>
+    <w:basedOn w:val="TestocommentoCarattere"/>
+    <w:link w:val="Soggettocommento"/>
     <w:uiPriority w:val="99"/>
     <w:semiHidden/>
     <w:rsid w:val="00A87EF5"/>
@@ -1699,10 +1912,10 @@
       <w:szCs w:val="20"/>
     </w:rPr>
   </w:style>
-  <w:style w:type="paragraph" w:styleId="BalloonText">
+  <w:style w:type="paragraph" w:styleId="Testofumetto">
     <w:name w:val="Balloon Text"/>
-    <w:basedOn w:val="Normal"/>
-    <w:link w:val="BalloonTextChar"/>
+    <w:basedOn w:val="Normale"/>
+    <w:link w:val="TestofumettoCarattere"/>
     <w:uiPriority w:val="99"/>
     <w:semiHidden/>
     <w:unhideWhenUsed/>
@@ -1716,10 +1929,10 @@
       <w:szCs w:val="18"/>
     </w:rPr>
   </w:style>
-  <w:style w:type="character" w:customStyle="1" w:styleId="BalloonTextChar">
-    <w:name w:val="Balloon Text Char"/>
-    <w:basedOn w:val="DefaultParagraphFont"/>
-    <w:link w:val="BalloonText"/>
+  <w:style w:type="character" w:customStyle="1" w:styleId="TestofumettoCarattere">
+    <w:name w:val="Testo fumetto Carattere"/>
+    <w:basedOn w:val="Carpredefinitoparagrafo"/>
+    <w:link w:val="Testofumetto"/>
     <w:uiPriority w:val="99"/>
     <w:semiHidden/>
     <w:rsid w:val="00A87EF5"/>

</xml_diff>